<commit_message>
Downloaded code for inequality calculation + added output folder for plotting output.
</commit_message>
<xml_diff>
--- a/Ideas for changing parameters.docx
+++ b/Ideas for changing parameters.docx
@@ -352,21 +352,7 @@
         <w:rPr>
           <w:lang w:val="en-GB"/>
         </w:rPr>
-        <w:t xml:space="preserve"> for studying </w:t>
-      </w:r>
-      <w:proofErr w:type="spellStart"/>
-      <w:r>
-        <w:rPr>
-          <w:lang w:val="en-GB"/>
-        </w:rPr>
-        <w:t>crosssectional</w:t>
-      </w:r>
-      <w:proofErr w:type="spellEnd"/>
-      <w:r>
-        <w:rPr>
-          <w:lang w:val="en-GB"/>
-        </w:rPr>
-        <w:t xml:space="preserve">, or distributional phenomena </w:t>
+        <w:t xml:space="preserve"> for studying crosssectional, or distributional phenomena </w:t>
       </w:r>
     </w:p>
     <w:p>
@@ -406,19 +392,11 @@
           <w:lang w:val="en-GB"/>
         </w:rPr>
       </w:pPr>
-      <w:proofErr w:type="spellStart"/>
-      <w:r>
-        <w:rPr>
-          <w:lang w:val="en-GB"/>
-        </w:rPr>
-        <w:t>Imrohoroglu-Huggett-Aiyagari</w:t>
-      </w:r>
-      <w:proofErr w:type="spellEnd"/>
-      <w:r>
-        <w:rPr>
-          <w:lang w:val="en-GB"/>
-        </w:rPr>
-        <w:t xml:space="preserve"> framework</w:t>
+      <w:r>
+        <w:rPr>
+          <w:lang w:val="en-GB"/>
+        </w:rPr>
+        <w:t>Imrohoroglu-Huggett-Aiyagari framework</w:t>
       </w:r>
     </w:p>
     <w:p>
@@ -493,35 +471,7 @@
         <w:rPr>
           <w:lang w:val="en-GB"/>
         </w:rPr>
-        <w:t>Rios-</w:t>
-      </w:r>
-      <w:proofErr w:type="spellStart"/>
-      <w:r>
-        <w:rPr>
-          <w:lang w:val="en-GB"/>
-        </w:rPr>
-        <w:t>rull</w:t>
-      </w:r>
-      <w:proofErr w:type="spellEnd"/>
-      <w:r>
-        <w:rPr>
-          <w:lang w:val="en-GB"/>
-        </w:rPr>
-        <w:t xml:space="preserve"> (1996) and </w:t>
-      </w:r>
-      <w:proofErr w:type="spellStart"/>
-      <w:r>
-        <w:rPr>
-          <w:lang w:val="en-GB"/>
-        </w:rPr>
-        <w:t>Krusell</w:t>
-      </w:r>
-      <w:proofErr w:type="spellEnd"/>
-      <w:r>
-        <w:rPr>
-          <w:lang w:val="en-GB"/>
-        </w:rPr>
-        <w:t xml:space="preserve"> and Smith (1998) </w:t>
+        <w:t xml:space="preserve">Rios-rull (1996) and Krusell and Smith (1998) </w:t>
       </w:r>
     </w:p>
     <w:p>
@@ -681,7 +631,6 @@
         <w:lastRenderedPageBreak/>
         <w:t xml:space="preserve">Summary </w:t>
       </w:r>
-      <w:proofErr w:type="spellStart"/>
       <w:proofErr w:type="gramStart"/>
       <w:r>
         <w:rPr>
@@ -689,45 +638,353 @@
           <w:u w:val="single"/>
           <w:lang w:val="en-GB"/>
         </w:rPr>
-        <w:t>Guevenen</w:t>
-      </w:r>
-      <w:proofErr w:type="spellEnd"/>
+        <w:t>Guevenen(</w:t>
+      </w:r>
+      <w:proofErr w:type="gramEnd"/>
       <w:r>
         <w:rPr>
           <w:b/>
           <w:u w:val="single"/>
           <w:lang w:val="en-GB"/>
         </w:rPr>
-        <w:t>(</w:t>
+        <w:t xml:space="preserve">2011) </w:t>
+      </w:r>
+    </w:p>
+    <w:p>
+      <w:pPr>
+        <w:rPr>
+          <w:lang w:val="en-GB"/>
+        </w:rPr>
+      </w:pPr>
+    </w:p>
+    <w:p>
+      <w:pPr>
+        <w:rPr>
+          <w:lang w:val="en-GB"/>
+        </w:rPr>
+      </w:pPr>
+      <w:r>
+        <w:rPr>
+          <w:lang w:val="en-GB"/>
+        </w:rPr>
+        <w:t>Aggregation:</w:t>
+      </w:r>
+    </w:p>
+    <w:p>
+      <w:pPr>
+        <w:pStyle w:val="Listenabsatz"/>
+        <w:numPr>
+          <w:ilvl w:val="0"/>
+          <w:numId w:val="1"/>
+        </w:numPr>
+        <w:rPr>
+          <w:lang w:val="en-GB"/>
+        </w:rPr>
+      </w:pPr>
+      <w:r>
+        <w:rPr>
+          <w:lang w:val="en-GB"/>
+        </w:rPr>
+        <w:t>A Static Economy</w:t>
+      </w:r>
+      <w:r>
+        <w:rPr>
+          <w:lang w:val="en-GB"/>
+        </w:rPr>
+        <w:t>, Gorman (1961) - Theorem</w:t>
+      </w:r>
+    </w:p>
+    <w:p>
+      <w:pPr>
+        <w:pStyle w:val="Listenabsatz"/>
+        <w:numPr>
+          <w:ilvl w:val="1"/>
+          <w:numId w:val="1"/>
+        </w:numPr>
+        <w:rPr>
+          <w:lang w:val="en-GB"/>
+        </w:rPr>
+      </w:pPr>
+      <w:proofErr w:type="gramStart"/>
+      <w:r>
+        <w:rPr>
+          <w:lang w:val="en-GB"/>
+        </w:rPr>
+        <w:t>for</w:t>
       </w:r>
       <w:proofErr w:type="gramEnd"/>
       <w:r>
         <w:rPr>
+          <w:lang w:val="en-GB"/>
+        </w:rPr>
+        <w:t xml:space="preserve"> the wealth distribution to not matter, we need aggregate demand to not change for any redistribution of wealth that keeps aggregate wealth constant. </w:t>
+      </w:r>
+    </w:p>
+    <w:p>
+      <w:pPr>
+        <w:pStyle w:val="Listenabsatz"/>
+        <w:numPr>
+          <w:ilvl w:val="1"/>
+          <w:numId w:val="1"/>
+        </w:numPr>
+        <w:rPr>
+          <w:lang w:val="en-GB"/>
+        </w:rPr>
+      </w:pPr>
+      <w:r>
+        <w:rPr>
+          <w:lang w:val="en-GB"/>
+        </w:rPr>
+        <w:t xml:space="preserve">&gt; </w:t>
+      </w:r>
+      <w:proofErr w:type="gramStart"/>
+      <w:r>
+        <w:rPr>
+          <w:lang w:val="en-GB"/>
+        </w:rPr>
+        <w:t>key</w:t>
+      </w:r>
+      <w:proofErr w:type="gramEnd"/>
+      <w:r>
+        <w:rPr>
+          <w:lang w:val="en-GB"/>
+        </w:rPr>
+        <w:t xml:space="preserve"> condition for aggregation is that individuals have the same marginal propensity to consume (MPC) out of wealth (or linear Engel curves). </w:t>
+      </w:r>
+    </w:p>
+    <w:p>
+      <w:pPr>
+        <w:pStyle w:val="Listenabsatz"/>
+        <w:numPr>
+          <w:ilvl w:val="0"/>
+          <w:numId w:val="1"/>
+        </w:numPr>
+        <w:rPr>
+          <w:lang w:val="en-GB"/>
+        </w:rPr>
+      </w:pPr>
+      <w:r>
+        <w:rPr>
+          <w:lang w:val="en-GB"/>
+        </w:rPr>
+        <w:t>A Dynamic Economy (No Idiosyncratic Risk), Rubinstein (1974) - Theorem</w:t>
+      </w:r>
+    </w:p>
+    <w:p>
+      <w:pPr>
+        <w:pStyle w:val="Listenabsatz"/>
+        <w:numPr>
+          <w:ilvl w:val="1"/>
+          <w:numId w:val="1"/>
+        </w:numPr>
+        <w:rPr>
+          <w:lang w:val="en-GB"/>
+        </w:rPr>
+      </w:pPr>
+      <w:r>
+        <w:rPr>
+          <w:lang w:val="en-GB"/>
+        </w:rPr>
+        <w:t>Demand Aggregation:</w:t>
+      </w:r>
+    </w:p>
+    <w:p>
+      <w:pPr>
+        <w:pStyle w:val="Listenabsatz"/>
+        <w:numPr>
+          <w:ilvl w:val="2"/>
+          <w:numId w:val="1"/>
+        </w:numPr>
+        <w:rPr>
+          <w:lang w:val="en-GB"/>
+        </w:rPr>
+      </w:pPr>
+      <w:r>
+        <w:rPr>
+          <w:lang w:val="en-GB"/>
+        </w:rPr>
+        <w:t xml:space="preserve">Whenever a composite consumer (all other consumers besides the one consumer in question) can be constructed, in equilibrium, rates of return are insensitive to the distribution of resources among individuals. Since the aggregate demand functions (for both consumption and assets) depend only on total wealth and not on its distribution. </w:t>
+      </w:r>
+    </w:p>
+    <w:p>
+      <w:pPr>
+        <w:pStyle w:val="Listenabsatz"/>
+        <w:numPr>
+          <w:ilvl w:val="1"/>
+          <w:numId w:val="1"/>
+        </w:numPr>
+        <w:rPr>
+          <w:lang w:val="en-GB"/>
+        </w:rPr>
+      </w:pPr>
+      <w:r>
+        <w:rPr>
+          <w:lang w:val="en-GB"/>
+        </w:rPr>
+        <w:t xml:space="preserve">Aggregation and Heterogeneity in Relative Risk Aversion. </w:t>
+      </w:r>
+    </w:p>
+    <w:p>
+      <w:pPr>
+        <w:pStyle w:val="Listenabsatz"/>
+        <w:numPr>
+          <w:ilvl w:val="2"/>
+          <w:numId w:val="1"/>
+        </w:numPr>
+        <w:rPr>
+          <w:lang w:val="en-GB"/>
+        </w:rPr>
+      </w:pPr>
+      <w:r>
+        <w:rPr>
+          <w:lang w:val="en-GB"/>
+        </w:rPr>
+        <w:t>All six cases (theorem) giving rise to demand aggregation in the theorem require individuals to have the same curvature parameter. Identical curvature is a necessary condition, it is not sufficient for demand aggregation: each of the six cases adds more conditions on top of this identical curvature requirement. (</w:t>
+      </w:r>
+      <w:proofErr w:type="gramStart"/>
+      <w:r>
+        <w:rPr>
+          <w:lang w:val="en-GB"/>
+        </w:rPr>
+        <w:t>notice</w:t>
+      </w:r>
+      <w:proofErr w:type="gramEnd"/>
+      <w:r>
+        <w:rPr>
+          <w:lang w:val="en-GB"/>
+        </w:rPr>
+        <w:t xml:space="preserve"> that in some cases some sort heterogeneity is allowed and aggregation is still allowed for) </w:t>
+      </w:r>
+    </w:p>
+    <w:p>
+      <w:pPr>
+        <w:pStyle w:val="Listenabsatz"/>
+        <w:numPr>
+          <w:ilvl w:val="0"/>
+          <w:numId w:val="1"/>
+        </w:numPr>
+        <w:rPr>
+          <w:lang w:val="en-GB"/>
+        </w:rPr>
+      </w:pPr>
+      <w:r>
+        <w:rPr>
+          <w:lang w:val="en-GB"/>
+        </w:rPr>
+        <w:t xml:space="preserve">A Dynamic Economy (With Idiosyncratic Risk) </w:t>
+      </w:r>
+    </w:p>
+    <w:p>
+      <w:pPr>
+        <w:pStyle w:val="Listenabsatz"/>
+        <w:numPr>
+          <w:ilvl w:val="1"/>
+          <w:numId w:val="1"/>
+        </w:numPr>
+        <w:rPr>
+          <w:lang w:val="en-GB"/>
+        </w:rPr>
+      </w:pPr>
+      <w:r>
+        <w:rPr>
+          <w:lang w:val="en-GB"/>
+        </w:rPr>
+        <w:t xml:space="preserve">Note Rubinstein (1974)’s theorem is abstracting from a key aspect of dynamic economies: uncertainty that evolves over time i.e. idiosyncratic risk </w:t>
+      </w:r>
+    </w:p>
+    <w:p>
+      <w:pPr>
+        <w:pStyle w:val="Listenabsatz"/>
+        <w:numPr>
+          <w:ilvl w:val="1"/>
+          <w:numId w:val="1"/>
+        </w:numPr>
+        <w:rPr>
+          <w:lang w:val="en-GB"/>
+        </w:rPr>
+      </w:pPr>
+      <w:r>
+        <w:rPr>
+          <w:lang w:val="en-GB"/>
+        </w:rPr>
+        <w:t xml:space="preserve">Constantinides (1982) </w:t>
+      </w:r>
+    </w:p>
+    <w:p>
+      <w:pPr>
+        <w:pStyle w:val="Listenabsatz"/>
+        <w:numPr>
+          <w:ilvl w:val="2"/>
+          <w:numId w:val="1"/>
+        </w:numPr>
+        <w:rPr>
+          <w:lang w:val="en-GB"/>
+        </w:rPr>
+      </w:pPr>
+      <w:r>
+        <w:rPr>
+          <w:lang w:val="en-GB"/>
+        </w:rPr>
+        <w:t xml:space="preserve">Shows that if </w:t>
+      </w:r>
+      <w:r>
+        <w:rPr>
           <w:b/>
-          <w:u w:val="single"/>
-          <w:lang w:val="en-GB"/>
-        </w:rPr>
-        <w:t xml:space="preserve">2011) </w:t>
-      </w:r>
-    </w:p>
-    <w:p>
-      <w:pPr>
-        <w:rPr>
-          <w:lang w:val="en-GB"/>
-        </w:rPr>
-      </w:pPr>
-    </w:p>
-    <w:p>
-      <w:pPr>
-        <w:rPr>
-          <w:lang w:val="en-GB"/>
-        </w:rPr>
-      </w:pPr>
-      <w:r>
-        <w:rPr>
-          <w:lang w:val="en-GB"/>
-        </w:rPr>
-        <w:t>Aggregation:</w:t>
+          <w:lang w:val="en-GB"/>
+        </w:rPr>
+        <w:t>markets are complete</w:t>
+      </w:r>
+      <w:r>
+        <w:rPr>
+          <w:lang w:val="en-GB"/>
+        </w:rPr>
+        <w:t xml:space="preserve">, under much weaker conditions, one can replace heterogeneous consumers with a planner who maximizes a weighted sum of consumer’s utilities. </w:t>
+      </w:r>
+      <w:r>
+        <w:rPr>
+          <w:lang w:val="en-GB"/>
+        </w:rPr>
+        <w:t xml:space="preserve">In turn, </w:t>
+      </w:r>
+      <w:proofErr w:type="gramStart"/>
+      <w:r>
+        <w:rPr>
+          <w:lang w:val="en-GB"/>
+        </w:rPr>
+        <w:t>the central planner can be replaced by a composite consumer who maximizes a utility function of aggregate consumption</w:t>
+      </w:r>
+      <w:proofErr w:type="gramEnd"/>
+      <w:r>
+        <w:rPr>
+          <w:lang w:val="en-GB"/>
+        </w:rPr>
+        <w:t xml:space="preserve">. </w:t>
+      </w:r>
+    </w:p>
+    <w:p>
+      <w:pPr>
+        <w:pStyle w:val="Listenabsatz"/>
+        <w:numPr>
+          <w:ilvl w:val="1"/>
+          <w:numId w:val="1"/>
+        </w:numPr>
+        <w:rPr>
+          <w:lang w:val="en-GB"/>
+        </w:rPr>
+      </w:pPr>
+      <w:proofErr w:type="gramStart"/>
+      <w:r>
+        <w:rPr>
+          <w:lang w:val="en-GB"/>
+        </w:rPr>
+        <w:t>see</w:t>
+      </w:r>
+      <w:proofErr w:type="gramEnd"/>
+      <w:r>
+        <w:rPr>
+          <w:lang w:val="en-GB"/>
+        </w:rPr>
+        <w:t xml:space="preserve"> pp. 10&amp;11 for more info</w:t>
       </w:r>
     </w:p>
     <w:p>
@@ -745,13 +1002,13 @@
         <w:rPr>
           <w:lang w:val="en-GB"/>
         </w:rPr>
-        <w:t>A Static Economy</w:t>
-      </w:r>
-      <w:r>
-        <w:rPr>
-          <w:lang w:val="en-GB"/>
-        </w:rPr>
-        <w:t>, Gorman (1961) - Theorem</w:t>
+        <w:t>Completing Markets by Adding Financial Assets.</w:t>
+      </w:r>
+      <w:r>
+        <w:rPr>
+          <w:lang w:val="en-GB"/>
+        </w:rPr>
+        <w:tab/>
       </w:r>
     </w:p>
     <w:p>
@@ -765,404 +1022,57 @@
           <w:lang w:val="en-GB"/>
         </w:rPr>
       </w:pPr>
+      <w:r>
+        <w:rPr>
+          <w:lang w:val="en-GB"/>
+        </w:rPr>
+        <w:t xml:space="preserve">If </w:t>
+      </w:r>
       <w:proofErr w:type="gramStart"/>
       <w:r>
         <w:rPr>
           <w:lang w:val="en-GB"/>
         </w:rPr>
-        <w:t>for</w:t>
+        <w:t>S(</w:t>
       </w:r>
       <w:proofErr w:type="gramEnd"/>
       <w:r>
         <w:rPr>
           <w:lang w:val="en-GB"/>
         </w:rPr>
-        <w:t xml:space="preserve"> the wealth distribution to not matter, we need aggregate demand to not change for any redistribution of wealth that keeps aggregate wealth constant. </w:t>
-      </w:r>
-    </w:p>
-    <w:p>
-      <w:pPr>
-        <w:pStyle w:val="Listenabsatz"/>
-        <w:numPr>
-          <w:ilvl w:val="1"/>
-          <w:numId w:val="1"/>
-        </w:numPr>
-        <w:rPr>
-          <w:lang w:val="en-GB"/>
-        </w:rPr>
-      </w:pPr>
-      <w:r>
-        <w:rPr>
-          <w:lang w:val="en-GB"/>
-        </w:rPr>
-        <w:t xml:space="preserve">&gt; </w:t>
+        <w:t>&gt;J) states, where J are physical assets, markets are incomplete.</w:t>
+      </w:r>
+    </w:p>
+    <w:p>
+      <w:pPr>
+        <w:pStyle w:val="Listenabsatz"/>
+        <w:numPr>
+          <w:ilvl w:val="2"/>
+          <w:numId w:val="1"/>
+        </w:numPr>
+        <w:rPr>
+          <w:lang w:val="en-GB"/>
+        </w:rPr>
+      </w:pPr>
+      <w:r>
+        <w:rPr>
+          <w:lang w:val="en-GB"/>
+        </w:rPr>
+        <w:t>If consumers have homogenous tastes, endowments, and beliefs, then markets are (effectively) complete by simply adding enough financial assets (in zero net suplly</w:t>
       </w:r>
       <w:proofErr w:type="gramStart"/>
       <w:r>
         <w:rPr>
           <w:lang w:val="en-GB"/>
         </w:rPr>
-        <w:t>key</w:t>
+        <w:t>) .</w:t>
       </w:r>
       <w:proofErr w:type="gramEnd"/>
       <w:r>
         <w:rPr>
           <w:lang w:val="en-GB"/>
         </w:rPr>
-        <w:t xml:space="preserve"> condition for aggregation is that individuals have the same marginal propensity to consume (MPC) out of wealth (or linear Engel curves). </w:t>
-      </w:r>
-    </w:p>
-    <w:p>
-      <w:pPr>
-        <w:pStyle w:val="Listenabsatz"/>
-        <w:numPr>
-          <w:ilvl w:val="0"/>
-          <w:numId w:val="1"/>
-        </w:numPr>
-        <w:rPr>
-          <w:lang w:val="en-GB"/>
-        </w:rPr>
-      </w:pPr>
-      <w:r>
-        <w:rPr>
-          <w:lang w:val="en-GB"/>
-        </w:rPr>
-        <w:t>A Dynamic Economy (No Idiosyncratic Risk), Rubinstein (1974) - Theorem</w:t>
-      </w:r>
-    </w:p>
-    <w:p>
-      <w:pPr>
-        <w:pStyle w:val="Listenabsatz"/>
-        <w:numPr>
-          <w:ilvl w:val="1"/>
-          <w:numId w:val="1"/>
-        </w:numPr>
-        <w:rPr>
-          <w:lang w:val="en-GB"/>
-        </w:rPr>
-      </w:pPr>
-      <w:r>
-        <w:rPr>
-          <w:lang w:val="en-GB"/>
-        </w:rPr>
-        <w:t>Demand Aggregation:</w:t>
-      </w:r>
-    </w:p>
-    <w:p>
-      <w:pPr>
-        <w:pStyle w:val="Listenabsatz"/>
-        <w:numPr>
-          <w:ilvl w:val="2"/>
-          <w:numId w:val="1"/>
-        </w:numPr>
-        <w:rPr>
-          <w:lang w:val="en-GB"/>
-        </w:rPr>
-      </w:pPr>
-      <w:r>
-        <w:rPr>
-          <w:lang w:val="en-GB"/>
-        </w:rPr>
-        <w:t xml:space="preserve">Whenever a composite consumer (all other consumers besides the one consumer in question) can be constructed, in equilibrium, rates of return are insensitive to the distribution of resources among individuals. Since the aggregate demand functions (for both consumption and assets) depend only on total wealth and not on its distribution. </w:t>
-      </w:r>
-    </w:p>
-    <w:p>
-      <w:pPr>
-        <w:pStyle w:val="Listenabsatz"/>
-        <w:numPr>
-          <w:ilvl w:val="1"/>
-          <w:numId w:val="1"/>
-        </w:numPr>
-        <w:rPr>
-          <w:lang w:val="en-GB"/>
-        </w:rPr>
-      </w:pPr>
-      <w:r>
-        <w:rPr>
-          <w:lang w:val="en-GB"/>
-        </w:rPr>
-        <w:t xml:space="preserve">Aggregation and Heterogeneity in Relative Risk Aversion. </w:t>
-      </w:r>
-    </w:p>
-    <w:p>
-      <w:pPr>
-        <w:pStyle w:val="Listenabsatz"/>
-        <w:numPr>
-          <w:ilvl w:val="2"/>
-          <w:numId w:val="1"/>
-        </w:numPr>
-        <w:rPr>
-          <w:lang w:val="en-GB"/>
-        </w:rPr>
-      </w:pPr>
-      <w:r>
-        <w:rPr>
-          <w:lang w:val="en-GB"/>
-        </w:rPr>
-        <w:t>All six cases (theorem) giving rise to demand aggregation in the theorem require individuals to have the same curvature parameter. Identical curvature is a necessary condition, it is not sufficient for demand aggregation: each of the six cases adds more conditions on top of this identical curvature requirement. (</w:t>
-      </w:r>
-      <w:proofErr w:type="gramStart"/>
-      <w:r>
-        <w:rPr>
-          <w:lang w:val="en-GB"/>
-        </w:rPr>
-        <w:t>notice</w:t>
-      </w:r>
-      <w:proofErr w:type="gramEnd"/>
-      <w:r>
-        <w:rPr>
-          <w:lang w:val="en-GB"/>
-        </w:rPr>
-        <w:t xml:space="preserve"> that in some cases some sort heterogeneity is allowed and aggregation is still allowed for) </w:t>
-      </w:r>
-    </w:p>
-    <w:p>
-      <w:pPr>
-        <w:pStyle w:val="Listenabsatz"/>
-        <w:numPr>
-          <w:ilvl w:val="0"/>
-          <w:numId w:val="1"/>
-        </w:numPr>
-        <w:rPr>
-          <w:lang w:val="en-GB"/>
-        </w:rPr>
-      </w:pPr>
-      <w:r>
-        <w:rPr>
-          <w:lang w:val="en-GB"/>
-        </w:rPr>
-        <w:t xml:space="preserve">A Dynamic Economy (With Idiosyncratic Risk) </w:t>
-      </w:r>
-    </w:p>
-    <w:p>
-      <w:pPr>
-        <w:pStyle w:val="Listenabsatz"/>
-        <w:numPr>
-          <w:ilvl w:val="1"/>
-          <w:numId w:val="1"/>
-        </w:numPr>
-        <w:rPr>
-          <w:lang w:val="en-GB"/>
-        </w:rPr>
-      </w:pPr>
-      <w:r>
-        <w:rPr>
-          <w:lang w:val="en-GB"/>
-        </w:rPr>
-        <w:t xml:space="preserve">Note Rubinstein (1974)’s theorem is abstracting from a key aspect of dynamic economies: uncertainty that evolves over time i.e. idiosyncratic risk </w:t>
-      </w:r>
-    </w:p>
-    <w:p>
-      <w:pPr>
-        <w:pStyle w:val="Listenabsatz"/>
-        <w:numPr>
-          <w:ilvl w:val="1"/>
-          <w:numId w:val="1"/>
-        </w:numPr>
-        <w:rPr>
-          <w:lang w:val="en-GB"/>
-        </w:rPr>
-      </w:pPr>
-      <w:proofErr w:type="spellStart"/>
-      <w:r>
-        <w:rPr>
-          <w:lang w:val="en-GB"/>
-        </w:rPr>
-        <w:t>Constantinides</w:t>
-      </w:r>
-      <w:proofErr w:type="spellEnd"/>
-      <w:r>
-        <w:rPr>
-          <w:lang w:val="en-GB"/>
-        </w:rPr>
-        <w:t xml:space="preserve"> (1982) </w:t>
-      </w:r>
-    </w:p>
-    <w:p>
-      <w:pPr>
-        <w:pStyle w:val="Listenabsatz"/>
-        <w:numPr>
-          <w:ilvl w:val="2"/>
-          <w:numId w:val="1"/>
-        </w:numPr>
-        <w:rPr>
-          <w:lang w:val="en-GB"/>
-        </w:rPr>
-      </w:pPr>
-      <w:r>
-        <w:rPr>
-          <w:lang w:val="en-GB"/>
-        </w:rPr>
-        <w:t xml:space="preserve">Shows that if </w:t>
-      </w:r>
-      <w:r>
-        <w:rPr>
-          <w:b/>
-          <w:lang w:val="en-GB"/>
-        </w:rPr>
-        <w:t>markets are complete</w:t>
-      </w:r>
-      <w:r>
-        <w:rPr>
-          <w:lang w:val="en-GB"/>
-        </w:rPr>
-        <w:t xml:space="preserve">, under much weaker conditions, one can replace heterogeneous consumers with a planner who maximizes a weighted sum of consumer’s utilities. </w:t>
-      </w:r>
-      <w:r>
-        <w:rPr>
-          <w:lang w:val="en-GB"/>
-        </w:rPr>
-        <w:t xml:space="preserve">In turn, </w:t>
-      </w:r>
-      <w:proofErr w:type="gramStart"/>
-      <w:r>
-        <w:rPr>
-          <w:lang w:val="en-GB"/>
-        </w:rPr>
-        <w:t>the central planner can be replaced by a composite consumer who maximizes a utility function of aggregate consumption</w:t>
-      </w:r>
-      <w:proofErr w:type="gramEnd"/>
-      <w:r>
-        <w:rPr>
-          <w:lang w:val="en-GB"/>
-        </w:rPr>
-        <w:t xml:space="preserve">. </w:t>
-      </w:r>
-    </w:p>
-    <w:p>
-      <w:pPr>
-        <w:pStyle w:val="Listenabsatz"/>
-        <w:numPr>
-          <w:ilvl w:val="1"/>
-          <w:numId w:val="1"/>
-        </w:numPr>
-        <w:rPr>
-          <w:lang w:val="en-GB"/>
-        </w:rPr>
-      </w:pPr>
-      <w:proofErr w:type="gramStart"/>
-      <w:r>
-        <w:rPr>
-          <w:lang w:val="en-GB"/>
-        </w:rPr>
-        <w:t>see</w:t>
-      </w:r>
-      <w:proofErr w:type="gramEnd"/>
-      <w:r>
-        <w:rPr>
-          <w:lang w:val="en-GB"/>
-        </w:rPr>
-        <w:t xml:space="preserve"> pp. 10&amp;11 for more info</w:t>
-      </w:r>
-    </w:p>
-    <w:p>
-      <w:pPr>
-        <w:pStyle w:val="Listenabsatz"/>
-        <w:numPr>
-          <w:ilvl w:val="0"/>
-          <w:numId w:val="1"/>
-        </w:numPr>
-        <w:rPr>
-          <w:lang w:val="en-GB"/>
-        </w:rPr>
-      </w:pPr>
-      <w:r>
-        <w:rPr>
-          <w:lang w:val="en-GB"/>
-        </w:rPr>
-        <w:t>Completing Markets by Adding Financial Assets.</w:t>
-      </w:r>
-      <w:r>
-        <w:rPr>
-          <w:lang w:val="en-GB"/>
-        </w:rPr>
-        <w:tab/>
-      </w:r>
-    </w:p>
-    <w:p>
-      <w:pPr>
-        <w:pStyle w:val="Listenabsatz"/>
-        <w:numPr>
-          <w:ilvl w:val="1"/>
-          <w:numId w:val="1"/>
-        </w:numPr>
-        <w:rPr>
-          <w:lang w:val="en-GB"/>
-        </w:rPr>
-      </w:pPr>
-      <w:r>
-        <w:rPr>
-          <w:lang w:val="en-GB"/>
-        </w:rPr>
-        <w:t xml:space="preserve">If </w:t>
-      </w:r>
-      <w:proofErr w:type="gramStart"/>
-      <w:r>
-        <w:rPr>
-          <w:lang w:val="en-GB"/>
-        </w:rPr>
-        <w:t>S(</w:t>
-      </w:r>
-      <w:proofErr w:type="gramEnd"/>
-      <w:r>
-        <w:rPr>
-          <w:lang w:val="en-GB"/>
-        </w:rPr>
-        <w:t>&gt;J) states, where J are physical assets, markets are incomplete.</w:t>
-      </w:r>
-    </w:p>
-    <w:p>
-      <w:pPr>
-        <w:pStyle w:val="Listenabsatz"/>
-        <w:numPr>
-          <w:ilvl w:val="2"/>
-          <w:numId w:val="1"/>
-        </w:numPr>
-        <w:rPr>
-          <w:lang w:val="en-GB"/>
-        </w:rPr>
-      </w:pPr>
-      <w:r>
-        <w:rPr>
-          <w:lang w:val="en-GB"/>
-        </w:rPr>
-        <w:t xml:space="preserve">If consumers have homogenous tastes, endowments, and beliefs, then markets are (effectively) complete by simply adding enough financial assets (in zero net </w:t>
-      </w:r>
-      <w:proofErr w:type="spellStart"/>
-      <w:r>
-        <w:rPr>
-          <w:lang w:val="en-GB"/>
-        </w:rPr>
-        <w:t>suplly</w:t>
-      </w:r>
-      <w:proofErr w:type="spellEnd"/>
-      <w:proofErr w:type="gramStart"/>
-      <w:r>
-        <w:rPr>
-          <w:lang w:val="en-GB"/>
-        </w:rPr>
-        <w:t>) .</w:t>
-      </w:r>
-      <w:proofErr w:type="gramEnd"/>
-      <w:r>
-        <w:rPr>
-          <w:lang w:val="en-GB"/>
-        </w:rPr>
-        <w:t xml:space="preserve"> There is no loss of optimality and nothing will change by </w:t>
-      </w:r>
-      <w:proofErr w:type="spellStart"/>
-      <w:r>
-        <w:rPr>
-          <w:lang w:val="en-GB"/>
-        </w:rPr>
-        <w:t>thaction</w:t>
-      </w:r>
-      <w:proofErr w:type="spellEnd"/>
-      <w:r>
-        <w:rPr>
-          <w:lang w:val="en-GB"/>
-        </w:rPr>
-        <w:t xml:space="preserve">, since in equilibrium identical agents will not trade with each other. </w:t>
+        <w:t xml:space="preserve"> There is no loss of optimality and nothing will change by thaction, since in equilibrium identical agents will not trade with each other. </w:t>
       </w:r>
     </w:p>
     <w:p>
@@ -1295,23 +1205,27 @@
           <w:highlight w:val="red"/>
           <w:lang w:val="en-GB"/>
         </w:rPr>
-        <w:t xml:space="preserve">Strong assumption: every individual’s marginal utility must grow in </w:t>
-      </w:r>
-      <w:proofErr w:type="spellStart"/>
-      <w:r>
+        <w:t xml:space="preserve">Strong assumption: every individual’s marginal utility must grow in locksteps with the aggregate and, hence, with each other. </w:t>
+      </w:r>
+    </w:p>
+    <w:p>
+      <w:pPr>
+        <w:pStyle w:val="Listenabsatz"/>
+        <w:numPr>
+          <w:ilvl w:val="2"/>
+          <w:numId w:val="1"/>
+        </w:numPr>
         <w:rPr>
           <w:highlight w:val="red"/>
           <w:lang w:val="en-GB"/>
         </w:rPr>
-        <w:t>locksteps</w:t>
-      </w:r>
-      <w:proofErr w:type="spellEnd"/>
+      </w:pPr>
       <w:r>
         <w:rPr>
           <w:highlight w:val="red"/>
           <w:lang w:val="en-GB"/>
         </w:rPr>
-        <w:t xml:space="preserve"> with the aggregate and, hence, with each other. </w:t>
+        <w:t>Self insurance, individuals have only access to borrowing and saving</w:t>
       </w:r>
     </w:p>
     <w:p>
@@ -1331,7 +1245,87 @@
           <w:highlight w:val="red"/>
           <w:lang w:val="en-GB"/>
         </w:rPr>
-        <w:t>Self insurance, individuals have only access to borrowing and saving</w:t>
+        <w:t xml:space="preserve">Partial insurance </w:t>
+      </w:r>
+    </w:p>
+    <w:p>
+      <w:pPr>
+        <w:pStyle w:val="Listenabsatz"/>
+        <w:numPr>
+          <w:ilvl w:val="0"/>
+          <w:numId w:val="1"/>
+        </w:numPr>
+        <w:rPr>
+          <w:lang w:val="en-GB"/>
+        </w:rPr>
+      </w:pPr>
+      <w:r>
+        <w:rPr>
+          <w:lang w:val="en-GB"/>
+        </w:rPr>
+        <w:t xml:space="preserve">Incomplete Markets in General Equilibrium </w:t>
+      </w:r>
+    </w:p>
+    <w:p>
+      <w:pPr>
+        <w:pStyle w:val="Listenabsatz"/>
+        <w:numPr>
+          <w:ilvl w:val="1"/>
+          <w:numId w:val="1"/>
+        </w:numPr>
+        <w:rPr>
+          <w:lang w:val="en-GB"/>
+        </w:rPr>
+      </w:pPr>
+      <w:proofErr w:type="gramStart"/>
+      <w:r>
+        <w:rPr>
+          <w:lang w:val="en-GB"/>
+        </w:rPr>
+        <w:t>very</w:t>
+      </w:r>
+      <w:proofErr w:type="gramEnd"/>
+      <w:r>
+        <w:rPr>
+          <w:lang w:val="en-GB"/>
+        </w:rPr>
+        <w:t xml:space="preserve"> useful tool, since possible to jointly analyse aggregate and distributional issues</w:t>
+      </w:r>
+    </w:p>
+    <w:p>
+      <w:pPr>
+        <w:pStyle w:val="Listenabsatz"/>
+        <w:numPr>
+          <w:ilvl w:val="1"/>
+          <w:numId w:val="1"/>
+        </w:numPr>
+        <w:rPr>
+          <w:lang w:val="en-GB"/>
+        </w:rPr>
+      </w:pPr>
+      <w:r>
+        <w:rPr>
+          <w:lang w:val="en-GB"/>
+        </w:rPr>
+        <w:t>Three broad questions: cross-sectional distributions of consumption, earnings, and wealth</w:t>
+      </w:r>
+    </w:p>
+    <w:p>
+      <w:pPr>
+        <w:pStyle w:val="Listenabsatz"/>
+        <w:numPr>
+          <w:ilvl w:val="1"/>
+          <w:numId w:val="1"/>
+        </w:numPr>
+        <w:rPr>
+          <w:lang w:val="en-GB"/>
+        </w:rPr>
+      </w:pPr>
+      <w:r>
+        <w:rPr>
+          <w:lang w:val="en-GB"/>
+        </w:rPr>
+        <w:t>Aiyagari (1994)</w:t>
       </w:r>
     </w:p>
     <w:p>
@@ -1342,6 +1336,218 @@
           <w:numId w:val="1"/>
         </w:numPr>
         <w:rPr>
+          <w:lang w:val="en-GB"/>
+        </w:rPr>
+      </w:pPr>
+      <w:r>
+        <w:rPr>
+          <w:lang w:val="en-GB"/>
+        </w:rPr>
+        <w:t>Version of deterministic growth framework, with a Neoclassical production function and a large number of infinitely-lived consumers</w:t>
+      </w:r>
+    </w:p>
+    <w:p>
+      <w:pPr>
+        <w:pStyle w:val="Listenabsatz"/>
+        <w:numPr>
+          <w:ilvl w:val="2"/>
+          <w:numId w:val="1"/>
+        </w:numPr>
+        <w:rPr>
+          <w:lang w:val="en-GB"/>
+        </w:rPr>
+      </w:pPr>
+      <w:r>
+        <w:rPr>
+          <w:lang w:val="en-GB"/>
+        </w:rPr>
+        <w:t>Asset borrowing limit determined in various ways</w:t>
+      </w:r>
+    </w:p>
+    <w:p>
+      <w:pPr>
+        <w:pStyle w:val="Listenabsatz"/>
+        <w:numPr>
+          <w:ilvl w:val="2"/>
+          <w:numId w:val="1"/>
+        </w:numPr>
+        <w:rPr>
+          <w:lang w:val="en-GB"/>
+        </w:rPr>
+      </w:pPr>
+      <w:r>
+        <w:rPr>
+          <w:lang w:val="en-GB"/>
+        </w:rPr>
+        <w:t>At each point in time, consumers may differ in the history of productivities experiences, and hence in accumulated wealth.</w:t>
+      </w:r>
+    </w:p>
+    <w:p>
+      <w:pPr>
+        <w:pStyle w:val="Listenabsatz"/>
+        <w:numPr>
+          <w:ilvl w:val="2"/>
+          <w:numId w:val="1"/>
+        </w:numPr>
+        <w:rPr>
+          <w:lang w:val="en-GB"/>
+        </w:rPr>
+      </w:pPr>
+      <w:r>
+        <w:rPr>
+          <w:lang w:val="en-GB"/>
+        </w:rPr>
+        <w:t>There are at least two ways to embed this problem in general equilibrium</w:t>
+      </w:r>
+    </w:p>
+    <w:p>
+      <w:pPr>
+        <w:pStyle w:val="Listenabsatz"/>
+        <w:numPr>
+          <w:ilvl w:val="3"/>
+          <w:numId w:val="1"/>
+        </w:numPr>
+        <w:rPr>
+          <w:lang w:val="en-GB"/>
+        </w:rPr>
+      </w:pPr>
+      <w:r>
+        <w:rPr>
+          <w:lang w:val="en-GB"/>
+        </w:rPr>
+        <w:t>Aiyagari considered a production economy and viewed the single asset as the capital in the firm, which obviously has a positive net supply. In this case, aggregate production is determined by the savings of individuals, and both r and the wage rate w, must be determined in general equilibrium.</w:t>
+      </w:r>
+    </w:p>
+    <w:p>
+      <w:pPr>
+        <w:pStyle w:val="Listenabsatz"/>
+        <w:numPr>
+          <w:ilvl w:val="3"/>
+          <w:numId w:val="1"/>
+        </w:numPr>
+        <w:rPr>
+          <w:lang w:val="en-GB"/>
+        </w:rPr>
+      </w:pPr>
+      <w:r>
+        <w:rPr>
+          <w:lang w:val="en-GB"/>
+        </w:rPr>
+        <w:t xml:space="preserve">Huggett (1993) instead assumed that the single asset was a household bond in zero net supply. In this case, the aggregate amount of goods in the economy is exogenous (exchange economy), and the only aggregate variable to be determined is r. </w:t>
+      </w:r>
+    </w:p>
+    <w:p>
+      <w:pPr>
+        <w:pStyle w:val="Listenabsatz"/>
+        <w:numPr>
+          <w:ilvl w:val="2"/>
+          <w:numId w:val="1"/>
+        </w:numPr>
+        <w:rPr>
+          <w:lang w:val="en-GB"/>
+        </w:rPr>
+      </w:pPr>
+      <w:r>
+        <w:rPr>
+          <w:lang w:val="en-GB"/>
+        </w:rPr>
+        <w:t xml:space="preserve">The borrowing limit </w:t>
+      </w:r>
+    </w:p>
+    <w:p>
+      <w:pPr>
+        <w:pStyle w:val="Listenabsatz"/>
+        <w:numPr>
+          <w:ilvl w:val="3"/>
+          <w:numId w:val="1"/>
+        </w:numPr>
+        <w:rPr>
+          <w:lang w:val="en-GB"/>
+        </w:rPr>
+      </w:pPr>
+      <w:r>
+        <w:rPr>
+          <w:lang w:val="en-GB"/>
+        </w:rPr>
+        <w:t>Can be set to the “natural” limit, which is defined as the loosest possible constraint consistent with certain repayment of debt: Bmin =wlmin/r (note if lmin =, the limit is zero)</w:t>
+      </w:r>
+    </w:p>
+    <w:p>
+      <w:pPr>
+        <w:pStyle w:val="Listenabsatz"/>
+        <w:numPr>
+          <w:ilvl w:val="3"/>
+          <w:numId w:val="1"/>
+        </w:numPr>
+        <w:rPr>
+          <w:lang w:val="en-GB"/>
+        </w:rPr>
+      </w:pPr>
+      <w:r>
+        <w:rPr>
+          <w:lang w:val="en-GB"/>
+        </w:rPr>
+        <w:t>Or ad-hoc limit</w:t>
+      </w:r>
+    </w:p>
+    <w:p>
+      <w:pPr>
+        <w:pStyle w:val="Listenabsatz"/>
+        <w:numPr>
+          <w:ilvl w:val="2"/>
+          <w:numId w:val="1"/>
+        </w:numPr>
+        <w:rPr>
+          <w:lang w:val="en-GB"/>
+        </w:rPr>
+      </w:pPr>
+      <w:r>
+        <w:rPr>
+          <w:lang w:val="en-GB"/>
+        </w:rPr>
+        <w:t xml:space="preserve">Findings of Aiyagari (1994) </w:t>
+      </w:r>
+    </w:p>
+    <w:p>
+      <w:pPr>
+        <w:pStyle w:val="Listenabsatz"/>
+        <w:numPr>
+          <w:ilvl w:val="3"/>
+          <w:numId w:val="1"/>
+        </w:numPr>
+        <w:rPr>
+          <w:lang w:val="en-GB"/>
+        </w:rPr>
+      </w:pPr>
+      <w:r>
+        <w:rPr>
+          <w:lang w:val="en-GB"/>
+        </w:rPr>
+        <w:t xml:space="preserve">Aggregate capital stock is higher than it is with complete </w:t>
+      </w:r>
+      <w:proofErr w:type="gramStart"/>
+      <w:r>
+        <w:rPr>
+          <w:lang w:val="en-GB"/>
+        </w:rPr>
+        <w:t>markets,</w:t>
+      </w:r>
+      <w:proofErr w:type="gramEnd"/>
+      <w:r>
+        <w:rPr>
+          <w:lang w:val="en-GB"/>
+        </w:rPr>
+        <w:t xml:space="preserve"> difference is not quantitatively very large.</w:t>
+      </w:r>
+    </w:p>
+    <w:p>
+      <w:pPr>
+        <w:pStyle w:val="Listenabsatz"/>
+        <w:numPr>
+          <w:ilvl w:val="4"/>
+          <w:numId w:val="1"/>
+        </w:numPr>
+        <w:rPr>
           <w:highlight w:val="red"/>
           <w:lang w:val="en-GB"/>
         </w:rPr>
@@ -1351,7 +1557,162 @@
           <w:highlight w:val="red"/>
           <w:lang w:val="en-GB"/>
         </w:rPr>
-        <w:t xml:space="preserve">Partial insurance </w:t>
+        <w:t>As a consequence r is lower that the preference rate</w:t>
+      </w:r>
+    </w:p>
+    <w:p>
+      <w:pPr>
+        <w:pStyle w:val="Listenabsatz"/>
+        <w:numPr>
+          <w:ilvl w:val="4"/>
+          <w:numId w:val="1"/>
+        </w:numPr>
+        <w:rPr>
+          <w:lang w:val="en-GB"/>
+        </w:rPr>
+      </w:pPr>
+      <w:r>
+        <w:rPr>
+          <w:lang w:val="en-GB"/>
+        </w:rPr>
+        <w:t xml:space="preserve">Also true in Huggett (1993) </w:t>
+      </w:r>
+    </w:p>
+    <w:p>
+      <w:pPr>
+        <w:pStyle w:val="Listenabsatz"/>
+        <w:numPr>
+          <w:ilvl w:val="4"/>
+          <w:numId w:val="1"/>
+        </w:numPr>
+        <w:rPr>
+          <w:lang w:val="en-GB"/>
+        </w:rPr>
+      </w:pPr>
+      <w:r>
+        <w:rPr>
+          <w:lang w:val="en-GB"/>
+        </w:rPr>
+        <w:t xml:space="preserve">-&gt; </w:t>
+      </w:r>
+      <w:proofErr w:type="gramStart"/>
+      <w:r>
+        <w:rPr>
+          <w:lang w:val="en-GB"/>
+        </w:rPr>
+        <w:t>can</w:t>
+      </w:r>
+      <w:proofErr w:type="gramEnd"/>
+      <w:r>
+        <w:rPr>
+          <w:lang w:val="en-GB"/>
+        </w:rPr>
+        <w:t xml:space="preserve"> explain equity premium puzzle </w:t>
+      </w:r>
+      <w:bookmarkStart w:id="0" w:name="_GoBack"/>
+      <w:bookmarkEnd w:id="0"/>
+    </w:p>
+    <w:p>
+      <w:pPr>
+        <w:pStyle w:val="Listenabsatz"/>
+        <w:numPr>
+          <w:ilvl w:val="4"/>
+          <w:numId w:val="1"/>
+        </w:numPr>
+        <w:rPr>
+          <w:lang w:val="en-GB"/>
+        </w:rPr>
+      </w:pPr>
+      <w:proofErr w:type="gramStart"/>
+      <w:r>
+        <w:rPr>
+          <w:lang w:val="en-GB"/>
+        </w:rPr>
+        <w:t>however</w:t>
+      </w:r>
+      <w:proofErr w:type="gramEnd"/>
+      <w:r>
+        <w:rPr>
+          <w:lang w:val="en-GB"/>
+        </w:rPr>
+        <w:t xml:space="preserve">, while this environment helps, it is neither necessary nor sufficient to generate a low interest rate </w:t>
+      </w:r>
+    </w:p>
+    <w:p>
+      <w:pPr>
+        <w:pStyle w:val="Listenabsatz"/>
+        <w:numPr>
+          <w:ilvl w:val="3"/>
+          <w:numId w:val="1"/>
+        </w:numPr>
+        <w:rPr>
+          <w:lang w:val="en-GB"/>
+        </w:rPr>
+      </w:pPr>
+      <w:r>
+        <w:rPr>
+          <w:lang w:val="en-GB"/>
+        </w:rPr>
+        <w:t xml:space="preserve">Aiyagari also shows that model generates the right ranking between different types of inequality: wealth is more dispersed than income, which is more dispersed than consumption. </w:t>
+      </w:r>
+    </w:p>
+    <w:p>
+      <w:pPr>
+        <w:pStyle w:val="Listenabsatz"/>
+        <w:numPr>
+          <w:ilvl w:val="2"/>
+          <w:numId w:val="1"/>
+        </w:numPr>
+        <w:rPr>
+          <w:lang w:val="en-GB"/>
+        </w:rPr>
+      </w:pPr>
+      <w:r>
+        <w:rPr>
+          <w:lang w:val="en-GB"/>
+        </w:rPr>
+        <w:t>Limitations of the Aiyagari model see pp. 24 - 31</w:t>
+      </w:r>
+    </w:p>
+    <w:p>
+      <w:pPr>
+        <w:rPr>
+          <w:lang w:val="en-GB"/>
+        </w:rPr>
+      </w:pPr>
+    </w:p>
+    <w:p>
+      <w:pPr>
+        <w:rPr>
+          <w:lang w:val="en-GB"/>
+        </w:rPr>
+      </w:pPr>
+    </w:p>
+    <w:p>
+      <w:pPr>
+        <w:rPr>
+          <w:lang w:val="en-GB"/>
+        </w:rPr>
+      </w:pPr>
+    </w:p>
+    <w:p>
+      <w:pPr>
+        <w:rPr>
+          <w:lang w:val="en-GB"/>
+        </w:rPr>
+      </w:pPr>
+    </w:p>
+    <w:p>
+      <w:pPr>
+        <w:rPr>
+          <w:lang w:val="en-GB"/>
+        </w:rPr>
+      </w:pPr>
+      <w:r>
+        <w:rPr>
+          <w:lang w:val="en-GB"/>
+        </w:rPr>
+        <w:t xml:space="preserve">Aggregate uncertainty: </w:t>
       </w:r>
     </w:p>
     <w:p>
@@ -1369,594 +1730,7 @@
         <w:rPr>
           <w:lang w:val="en-GB"/>
         </w:rPr>
-        <w:t xml:space="preserve">Incomplete Markets in General Equilibrium </w:t>
-      </w:r>
-    </w:p>
-    <w:p>
-      <w:pPr>
-        <w:pStyle w:val="Listenabsatz"/>
-        <w:numPr>
-          <w:ilvl w:val="1"/>
-          <w:numId w:val="1"/>
-        </w:numPr>
-        <w:rPr>
-          <w:lang w:val="en-GB"/>
-        </w:rPr>
-      </w:pPr>
-      <w:proofErr w:type="gramStart"/>
-      <w:r>
-        <w:rPr>
-          <w:lang w:val="en-GB"/>
-        </w:rPr>
-        <w:t>very</w:t>
-      </w:r>
-      <w:proofErr w:type="gramEnd"/>
-      <w:r>
-        <w:rPr>
-          <w:lang w:val="en-GB"/>
-        </w:rPr>
-        <w:t xml:space="preserve"> useful tool, since possible to jointly analyse aggregate and distributional issues</w:t>
-      </w:r>
-    </w:p>
-    <w:p>
-      <w:pPr>
-        <w:pStyle w:val="Listenabsatz"/>
-        <w:numPr>
-          <w:ilvl w:val="1"/>
-          <w:numId w:val="1"/>
-        </w:numPr>
-        <w:rPr>
-          <w:lang w:val="en-GB"/>
-        </w:rPr>
-      </w:pPr>
-      <w:r>
-        <w:rPr>
-          <w:lang w:val="en-GB"/>
-        </w:rPr>
-        <w:t>Three broad questions: cross-sectional distributions of consumption, earnings, and wealth</w:t>
-      </w:r>
-    </w:p>
-    <w:p>
-      <w:pPr>
-        <w:pStyle w:val="Listenabsatz"/>
-        <w:numPr>
-          <w:ilvl w:val="1"/>
-          <w:numId w:val="1"/>
-        </w:numPr>
-        <w:rPr>
-          <w:lang w:val="en-GB"/>
-        </w:rPr>
-      </w:pPr>
-      <w:proofErr w:type="spellStart"/>
-      <w:r>
-        <w:rPr>
-          <w:lang w:val="en-GB"/>
-        </w:rPr>
-        <w:t>Aiyagari</w:t>
-      </w:r>
-      <w:proofErr w:type="spellEnd"/>
-      <w:r>
-        <w:rPr>
-          <w:lang w:val="en-GB"/>
-        </w:rPr>
-        <w:t xml:space="preserve"> (1994)</w:t>
-      </w:r>
-    </w:p>
-    <w:p>
-      <w:pPr>
-        <w:pStyle w:val="Listenabsatz"/>
-        <w:numPr>
-          <w:ilvl w:val="2"/>
-          <w:numId w:val="1"/>
-        </w:numPr>
-        <w:rPr>
-          <w:lang w:val="en-GB"/>
-        </w:rPr>
-      </w:pPr>
-      <w:r>
-        <w:rPr>
-          <w:lang w:val="en-GB"/>
-        </w:rPr>
-        <w:t>Version of deterministic growth framework, with a Neoclassical production function and a large number of infinitely-lived consumers</w:t>
-      </w:r>
-    </w:p>
-    <w:p>
-      <w:pPr>
-        <w:pStyle w:val="Listenabsatz"/>
-        <w:numPr>
-          <w:ilvl w:val="2"/>
-          <w:numId w:val="1"/>
-        </w:numPr>
-        <w:rPr>
-          <w:lang w:val="en-GB"/>
-        </w:rPr>
-      </w:pPr>
-      <w:r>
-        <w:rPr>
-          <w:lang w:val="en-GB"/>
-        </w:rPr>
-        <w:t>Asset borrowing limit determined in various ways</w:t>
-      </w:r>
-    </w:p>
-    <w:p>
-      <w:pPr>
-        <w:pStyle w:val="Listenabsatz"/>
-        <w:numPr>
-          <w:ilvl w:val="2"/>
-          <w:numId w:val="1"/>
-        </w:numPr>
-        <w:rPr>
-          <w:lang w:val="en-GB"/>
-        </w:rPr>
-      </w:pPr>
-      <w:r>
-        <w:rPr>
-          <w:lang w:val="en-GB"/>
-        </w:rPr>
-        <w:t>At each point in time, consumers may differ in the history of productivities experiences, and hence in accumulated wealth.</w:t>
-      </w:r>
-    </w:p>
-    <w:p>
-      <w:pPr>
-        <w:pStyle w:val="Listenabsatz"/>
-        <w:numPr>
-          <w:ilvl w:val="2"/>
-          <w:numId w:val="1"/>
-        </w:numPr>
-        <w:rPr>
-          <w:lang w:val="en-GB"/>
-        </w:rPr>
-      </w:pPr>
-      <w:r>
-        <w:rPr>
-          <w:lang w:val="en-GB"/>
-        </w:rPr>
-        <w:t>There are at least two ways to embed this problem in general equilibrium</w:t>
-      </w:r>
-    </w:p>
-    <w:p>
-      <w:pPr>
-        <w:pStyle w:val="Listenabsatz"/>
-        <w:numPr>
-          <w:ilvl w:val="3"/>
-          <w:numId w:val="1"/>
-        </w:numPr>
-        <w:rPr>
-          <w:lang w:val="en-GB"/>
-        </w:rPr>
-      </w:pPr>
-      <w:proofErr w:type="spellStart"/>
-      <w:r>
-        <w:rPr>
-          <w:lang w:val="en-GB"/>
-        </w:rPr>
-        <w:t>Aiyagari</w:t>
-      </w:r>
-      <w:proofErr w:type="spellEnd"/>
-      <w:r>
-        <w:rPr>
-          <w:lang w:val="en-GB"/>
-        </w:rPr>
-        <w:t xml:space="preserve"> considered a production economy and viewed the single asset as the capital in the firm, which obviously has a positive net supply. In this case, aggregate production is determined by the savings of individuals, and both r and the wage rate w, must be determined in general equilibrium.</w:t>
-      </w:r>
-    </w:p>
-    <w:p>
-      <w:pPr>
-        <w:pStyle w:val="Listenabsatz"/>
-        <w:numPr>
-          <w:ilvl w:val="3"/>
-          <w:numId w:val="1"/>
-        </w:numPr>
-        <w:rPr>
-          <w:lang w:val="en-GB"/>
-        </w:rPr>
-      </w:pPr>
-      <w:proofErr w:type="spellStart"/>
-      <w:r>
-        <w:rPr>
-          <w:lang w:val="en-GB"/>
-        </w:rPr>
-        <w:t>Huggett</w:t>
-      </w:r>
-      <w:proofErr w:type="spellEnd"/>
-      <w:r>
-        <w:rPr>
-          <w:lang w:val="en-GB"/>
-        </w:rPr>
-        <w:t xml:space="preserve"> (1993) instead assumed that the single asset was a household bond in zero net supply. In this case, the aggregate amount of goods in the economy is exogenous (exchange economy), and the only aggregate variable to be determined is r. </w:t>
-      </w:r>
-    </w:p>
-    <w:p>
-      <w:pPr>
-        <w:pStyle w:val="Listenabsatz"/>
-        <w:numPr>
-          <w:ilvl w:val="2"/>
-          <w:numId w:val="1"/>
-        </w:numPr>
-        <w:rPr>
-          <w:lang w:val="en-GB"/>
-        </w:rPr>
-      </w:pPr>
-      <w:r>
-        <w:rPr>
-          <w:lang w:val="en-GB"/>
-        </w:rPr>
-        <w:t xml:space="preserve">The borrowing limit </w:t>
-      </w:r>
-    </w:p>
-    <w:p>
-      <w:pPr>
-        <w:pStyle w:val="Listenabsatz"/>
-        <w:numPr>
-          <w:ilvl w:val="3"/>
-          <w:numId w:val="1"/>
-        </w:numPr>
-        <w:rPr>
-          <w:lang w:val="en-GB"/>
-        </w:rPr>
-      </w:pPr>
-      <w:r>
-        <w:rPr>
-          <w:lang w:val="en-GB"/>
-        </w:rPr>
-        <w:t xml:space="preserve">Can be set to the “natural” limit, which is defined as the loosest possible constraint consistent with certain repayment of debt: </w:t>
-      </w:r>
-      <w:proofErr w:type="spellStart"/>
-      <w:r>
-        <w:rPr>
-          <w:lang w:val="en-GB"/>
-        </w:rPr>
-        <w:t>Bmin</w:t>
-      </w:r>
-      <w:proofErr w:type="spellEnd"/>
-      <w:r>
-        <w:rPr>
-          <w:lang w:val="en-GB"/>
-        </w:rPr>
-        <w:t xml:space="preserve"> =</w:t>
-      </w:r>
-      <w:proofErr w:type="spellStart"/>
-      <w:r>
-        <w:rPr>
-          <w:lang w:val="en-GB"/>
-        </w:rPr>
-        <w:t>wlmin</w:t>
-      </w:r>
-      <w:proofErr w:type="spellEnd"/>
-      <w:r>
-        <w:rPr>
-          <w:lang w:val="en-GB"/>
-        </w:rPr>
-        <w:t xml:space="preserve">/r (note if </w:t>
-      </w:r>
-      <w:proofErr w:type="spellStart"/>
-      <w:r>
-        <w:rPr>
-          <w:lang w:val="en-GB"/>
-        </w:rPr>
-        <w:t>lmin</w:t>
-      </w:r>
-      <w:proofErr w:type="spellEnd"/>
-      <w:r>
-        <w:rPr>
-          <w:lang w:val="en-GB"/>
-        </w:rPr>
-        <w:t xml:space="preserve"> =, the limit is zero)</w:t>
-      </w:r>
-    </w:p>
-    <w:p>
-      <w:pPr>
-        <w:pStyle w:val="Listenabsatz"/>
-        <w:numPr>
-          <w:ilvl w:val="3"/>
-          <w:numId w:val="1"/>
-        </w:numPr>
-        <w:rPr>
-          <w:lang w:val="en-GB"/>
-        </w:rPr>
-      </w:pPr>
-      <w:r>
-        <w:rPr>
-          <w:lang w:val="en-GB"/>
-        </w:rPr>
-        <w:t>Or ad-hoc limit</w:t>
-      </w:r>
-    </w:p>
-    <w:p>
-      <w:pPr>
-        <w:pStyle w:val="Listenabsatz"/>
-        <w:numPr>
-          <w:ilvl w:val="2"/>
-          <w:numId w:val="1"/>
-        </w:numPr>
-        <w:rPr>
-          <w:lang w:val="en-GB"/>
-        </w:rPr>
-      </w:pPr>
-      <w:r>
-        <w:rPr>
-          <w:lang w:val="en-GB"/>
-        </w:rPr>
-        <w:t xml:space="preserve">Findings of </w:t>
-      </w:r>
-      <w:proofErr w:type="spellStart"/>
-      <w:r>
-        <w:rPr>
-          <w:lang w:val="en-GB"/>
-        </w:rPr>
-        <w:t>Aiyagari</w:t>
-      </w:r>
-      <w:proofErr w:type="spellEnd"/>
-      <w:r>
-        <w:rPr>
-          <w:lang w:val="en-GB"/>
-        </w:rPr>
-        <w:t xml:space="preserve"> (1994) </w:t>
-      </w:r>
-    </w:p>
-    <w:p>
-      <w:pPr>
-        <w:pStyle w:val="Listenabsatz"/>
-        <w:numPr>
-          <w:ilvl w:val="3"/>
-          <w:numId w:val="1"/>
-        </w:numPr>
-        <w:rPr>
-          <w:lang w:val="en-GB"/>
-        </w:rPr>
-      </w:pPr>
-      <w:r>
-        <w:rPr>
-          <w:lang w:val="en-GB"/>
-        </w:rPr>
-        <w:t xml:space="preserve">Aggregate capital stock is higher than it is with complete </w:t>
-      </w:r>
-      <w:proofErr w:type="gramStart"/>
-      <w:r>
-        <w:rPr>
-          <w:lang w:val="en-GB"/>
-        </w:rPr>
-        <w:t>markets,</w:t>
-      </w:r>
-      <w:proofErr w:type="gramEnd"/>
-      <w:r>
-        <w:rPr>
-          <w:lang w:val="en-GB"/>
-        </w:rPr>
-        <w:t xml:space="preserve"> difference is not quantitatively very large.</w:t>
-      </w:r>
-    </w:p>
-    <w:p>
-      <w:pPr>
-        <w:pStyle w:val="Listenabsatz"/>
-        <w:numPr>
-          <w:ilvl w:val="4"/>
-          <w:numId w:val="1"/>
-        </w:numPr>
-        <w:rPr>
-          <w:lang w:val="en-GB"/>
-        </w:rPr>
-      </w:pPr>
-      <w:r>
-        <w:rPr>
-          <w:lang w:val="en-GB"/>
-        </w:rPr>
-        <w:t>As a consequence r is lower that the preference rate</w:t>
-      </w:r>
-    </w:p>
-    <w:p>
-      <w:pPr>
-        <w:pStyle w:val="Listenabsatz"/>
-        <w:numPr>
-          <w:ilvl w:val="4"/>
-          <w:numId w:val="1"/>
-        </w:numPr>
-        <w:rPr>
-          <w:lang w:val="en-GB"/>
-        </w:rPr>
-      </w:pPr>
-      <w:r>
-        <w:rPr>
-          <w:lang w:val="en-GB"/>
-        </w:rPr>
-        <w:t xml:space="preserve">Also true in </w:t>
-      </w:r>
-      <w:proofErr w:type="spellStart"/>
-      <w:r>
-        <w:rPr>
-          <w:lang w:val="en-GB"/>
-        </w:rPr>
-        <w:t>Huggett</w:t>
-      </w:r>
-      <w:proofErr w:type="spellEnd"/>
-      <w:r>
-        <w:rPr>
-          <w:lang w:val="en-GB"/>
-        </w:rPr>
-        <w:t xml:space="preserve"> (1993) </w:t>
-      </w:r>
-    </w:p>
-    <w:p>
-      <w:pPr>
-        <w:pStyle w:val="Listenabsatz"/>
-        <w:numPr>
-          <w:ilvl w:val="4"/>
-          <w:numId w:val="1"/>
-        </w:numPr>
-        <w:rPr>
-          <w:lang w:val="en-GB"/>
-        </w:rPr>
-      </w:pPr>
-      <w:r>
-        <w:rPr>
-          <w:lang w:val="en-GB"/>
-        </w:rPr>
-        <w:t xml:space="preserve">-&gt; </w:t>
-      </w:r>
-      <w:proofErr w:type="gramStart"/>
-      <w:r>
-        <w:rPr>
-          <w:lang w:val="en-GB"/>
-        </w:rPr>
-        <w:t>can</w:t>
-      </w:r>
-      <w:proofErr w:type="gramEnd"/>
-      <w:r>
-        <w:rPr>
-          <w:lang w:val="en-GB"/>
-        </w:rPr>
-        <w:t xml:space="preserve"> explain equity premium puzzle </w:t>
-      </w:r>
-    </w:p>
-    <w:p>
-      <w:pPr>
-        <w:pStyle w:val="Listenabsatz"/>
-        <w:numPr>
-          <w:ilvl w:val="4"/>
-          <w:numId w:val="1"/>
-        </w:numPr>
-        <w:rPr>
-          <w:lang w:val="en-GB"/>
-        </w:rPr>
-      </w:pPr>
-      <w:proofErr w:type="gramStart"/>
-      <w:r>
-        <w:rPr>
-          <w:lang w:val="en-GB"/>
-        </w:rPr>
-        <w:t>however</w:t>
-      </w:r>
-      <w:proofErr w:type="gramEnd"/>
-      <w:r>
-        <w:rPr>
-          <w:lang w:val="en-GB"/>
-        </w:rPr>
-        <w:t xml:space="preserve">, while this environment helps, it is neither necessary nor sufficient to generate a low interest rate </w:t>
-      </w:r>
-    </w:p>
-    <w:p>
-      <w:pPr>
-        <w:pStyle w:val="Listenabsatz"/>
-        <w:numPr>
-          <w:ilvl w:val="3"/>
-          <w:numId w:val="1"/>
-        </w:numPr>
-        <w:rPr>
-          <w:lang w:val="en-GB"/>
-        </w:rPr>
-      </w:pPr>
-      <w:proofErr w:type="spellStart"/>
-      <w:r>
-        <w:rPr>
-          <w:lang w:val="en-GB"/>
-        </w:rPr>
-        <w:t>Aiyagari</w:t>
-      </w:r>
-      <w:proofErr w:type="spellEnd"/>
-      <w:r>
-        <w:rPr>
-          <w:lang w:val="en-GB"/>
-        </w:rPr>
-        <w:t xml:space="preserve"> also shows that model generates the right ranking between different types of inequality: wealth is more dispersed than income, which is more dispersed than consumption. </w:t>
-      </w:r>
-    </w:p>
-    <w:p>
-      <w:pPr>
-        <w:pStyle w:val="Listenabsatz"/>
-        <w:numPr>
-          <w:ilvl w:val="2"/>
-          <w:numId w:val="1"/>
-        </w:numPr>
-        <w:rPr>
-          <w:lang w:val="en-GB"/>
-        </w:rPr>
-      </w:pPr>
-      <w:r>
-        <w:rPr>
-          <w:lang w:val="en-GB"/>
-        </w:rPr>
-        <w:t xml:space="preserve">Limitations of the </w:t>
-      </w:r>
-      <w:proofErr w:type="spellStart"/>
-      <w:r>
-        <w:rPr>
-          <w:lang w:val="en-GB"/>
-        </w:rPr>
-        <w:t>Aiyagari</w:t>
-      </w:r>
-      <w:proofErr w:type="spellEnd"/>
-      <w:r>
-        <w:rPr>
-          <w:lang w:val="en-GB"/>
-        </w:rPr>
-        <w:t xml:space="preserve"> model see pp. 24 - 31</w:t>
-      </w:r>
-    </w:p>
-    <w:p>
-      <w:pPr>
-        <w:rPr>
-          <w:lang w:val="en-GB"/>
-        </w:rPr>
-      </w:pPr>
-    </w:p>
-    <w:p>
-      <w:pPr>
-        <w:rPr>
-          <w:lang w:val="en-GB"/>
-        </w:rPr>
-      </w:pPr>
-    </w:p>
-    <w:p>
-      <w:pPr>
-        <w:rPr>
-          <w:lang w:val="en-GB"/>
-        </w:rPr>
-      </w:pPr>
-    </w:p>
-    <w:p>
-      <w:pPr>
-        <w:rPr>
-          <w:lang w:val="en-GB"/>
-        </w:rPr>
-      </w:pPr>
-    </w:p>
-    <w:p>
-      <w:pPr>
-        <w:rPr>
-          <w:lang w:val="en-GB"/>
-        </w:rPr>
-      </w:pPr>
-      <w:r>
-        <w:rPr>
-          <w:lang w:val="en-GB"/>
-        </w:rPr>
-        <w:t xml:space="preserve">Aggregate uncertainty: </w:t>
-      </w:r>
-    </w:p>
-    <w:p>
-      <w:pPr>
-        <w:pStyle w:val="Listenabsatz"/>
-        <w:numPr>
-          <w:ilvl w:val="0"/>
-          <w:numId w:val="1"/>
-        </w:numPr>
-        <w:rPr>
-          <w:lang w:val="en-GB"/>
-        </w:rPr>
-      </w:pPr>
-      <w:proofErr w:type="spellStart"/>
-      <w:r>
-        <w:rPr>
-          <w:lang w:val="en-GB"/>
-        </w:rPr>
-        <w:t>Krusell</w:t>
-      </w:r>
-      <w:proofErr w:type="spellEnd"/>
-      <w:r>
-        <w:rPr>
-          <w:lang w:val="en-GB"/>
-        </w:rPr>
-        <w:t xml:space="preserve"> and Smith (1998</w:t>
+        <w:t>Krusell and Smith (1998</w:t>
       </w:r>
     </w:p>
     <w:p>
@@ -2307,8 +2081,6 @@
           <w:lang w:val="en-GB"/>
         </w:rPr>
       </w:pPr>
-      <w:bookmarkStart w:id="0" w:name="_GoBack"/>
-      <w:bookmarkEnd w:id="0"/>
     </w:p>
     <w:sectPr>
       <w:pgSz w:w="11900" w:h="16840"/>

</xml_diff>